<commit_message>
- new project LED table 2: driver for APA102 LEDs, support of ATMEga1284p - usage of RGB color table instead of linear values - 10ms task trigger is now reset at the end of the while loop -> new task can only be started every 10ms - bugfixes for watchdog - debug mode for qlocktwo disabled - update of qlocktwo manual
Signed-off-by: Jean-Martin George <jeanmartin.george@gmail.com>
</commit_message>
<xml_diff>
--- a/misc/doc/Anleitung Qlocktwo 3.0.docx
+++ b/misc/doc/Anleitung Qlocktwo 3.0.docx
@@ -1,6 +1,6 @@
 
 <file path=word/document.xml><?xml version="1.0" encoding="utf-8"?>
-<w:document xmlns:wpc="http://schemas.microsoft.com/office/word/2010/wordprocessingCanvas" xmlns:mo="http://schemas.microsoft.com/office/mac/office/2008/main" xmlns:mc="http://schemas.openxmlformats.org/markup-compatibility/2006" xmlns:mv="urn:schemas-microsoft-com:mac:vml" xmlns:o="urn:schemas-microsoft-com:office:office" xmlns:r="http://schemas.openxmlformats.org/officeDocument/2006/relationships" xmlns:m="http://schemas.openxmlformats.org/officeDocument/2006/math" xmlns:v="urn:schemas-microsoft-com:vml" xmlns:wp14="http://schemas.microsoft.com/office/word/2010/wordprocessingDrawing" xmlns:wp="http://schemas.openxmlformats.org/drawingml/2006/wordprocessingDrawing" xmlns:w10="urn:schemas-microsoft-com:office:word" xmlns:w="http://schemas.openxmlformats.org/wordprocessingml/2006/main" xmlns:w14="http://schemas.microsoft.com/office/word/2010/wordml" xmlns:wpg="http://schemas.microsoft.com/office/word/2010/wordprocessingGroup" xmlns:wpi="http://schemas.microsoft.com/office/word/2010/wordprocessingInk" xmlns:wne="http://schemas.microsoft.com/office/word/2006/wordml" xmlns:wps="http://schemas.microsoft.com/office/word/2010/wordprocessingShape" mc:Ignorable="w14 wp14">
+<w:document xmlns:ve="http://schemas.openxmlformats.org/markup-compatibility/2006" xmlns:o="urn:schemas-microsoft-com:office:office" xmlns:r="http://schemas.openxmlformats.org/officeDocument/2006/relationships" xmlns:m="http://schemas.openxmlformats.org/officeDocument/2006/math" xmlns:v="urn:schemas-microsoft-com:vml" xmlns:wp="http://schemas.openxmlformats.org/drawingml/2006/wordprocessingDrawing" xmlns:w10="urn:schemas-microsoft-com:office:word" xmlns:w="http://schemas.openxmlformats.org/wordprocessingml/2006/main" xmlns:wne="http://schemas.microsoft.com/office/word/2006/wordml">
   <w:body>
     <w:p>
       <w:pPr>
@@ -45,8 +45,8 @@
       <w:pPr>
         <w:jc w:val="center"/>
         <w:rPr>
-          <w:sz w:val="52"/>
-          <w:szCs w:val="52"/>
+          <w:sz w:val="32"/>
+          <w:szCs w:val="44"/>
         </w:rPr>
       </w:pPr>
     </w:p>
@@ -60,7 +60,7 @@
           <w:noProof/>
         </w:rPr>
         <w:drawing>
-          <wp:inline distT="0" distB="0" distL="0" distR="0" wp14:anchorId="5822E791" wp14:editId="67FEEA28">
+          <wp:inline distT="0" distB="0" distL="0" distR="0">
             <wp:extent cx="1105460" cy="1080000"/>
             <wp:effectExtent l="0" t="0" r="12700" b="0"/>
             <wp:docPr id="4" name="Bild 4" descr="Macintosh HD:Users:JMG:Desktop:IMG_4511.jpg"/>
@@ -77,10 +77,10 @@
                     </pic:cNvPicPr>
                   </pic:nvPicPr>
                   <pic:blipFill rotWithShape="1">
-                    <a:blip r:embed="rId8">
+                    <a:blip r:embed="rId7">
                       <a:extLst>
                         <a:ext uri="{28A0092B-C50C-407E-A947-70E740481C1C}">
-                          <a14:useLocalDpi xmlns:a14="http://schemas.microsoft.com/office/drawing/2010/main" val="0"/>
+                          <a14:useLocalDpi xmlns:a14="http://schemas.microsoft.com/office/drawing/2010/main" xmlns:wps="http://schemas.microsoft.com/office/word/2010/wordprocessingShape" xmlns:wpi="http://schemas.microsoft.com/office/word/2010/wordprocessingInk" xmlns:wpg="http://schemas.microsoft.com/office/word/2010/wordprocessingGroup" xmlns:w14="http://schemas.microsoft.com/office/word/2010/wordml" xmlns:w="http://schemas.openxmlformats.org/wordprocessingml/2006/main" xmlns:w10="urn:schemas-microsoft-com:office:word" xmlns:wp14="http://schemas.microsoft.com/office/word/2010/wordprocessingDrawing" xmlns:v="urn:schemas-microsoft-com:vml" xmlns:o="urn:schemas-microsoft-com:office:office" xmlns:mv="urn:schemas-microsoft-com:mac:vml" xmlns:mc="http://schemas.openxmlformats.org/markup-compatibility/2006" xmlns:mo="http://schemas.microsoft.com/office/mac/office/2008/main" xmlns:wpc="http://schemas.microsoft.com/office/word/2010/wordprocessingCanvas" xmlns="" val="0"/>
                         </a:ext>
                       </a:extLst>
                     </a:blip>
@@ -101,7 +101,7 @@
                     </a:ln>
                     <a:extLst>
                       <a:ext uri="{53640926-AAD7-44d8-BBD7-CCE9431645EC}">
-                        <a14:shadowObscured xmlns:a14="http://schemas.microsoft.com/office/drawing/2010/main"/>
+                        <a14:shadowObscured xmlns:a14="http://schemas.microsoft.com/office/drawing/2010/main" xmlns:wps="http://schemas.microsoft.com/office/word/2010/wordprocessingShape" xmlns:wpi="http://schemas.microsoft.com/office/word/2010/wordprocessingInk" xmlns:wpg="http://schemas.microsoft.com/office/word/2010/wordprocessingGroup" xmlns:w14="http://schemas.microsoft.com/office/word/2010/wordml" xmlns:w="http://schemas.openxmlformats.org/wordprocessingml/2006/main" xmlns:w10="urn:schemas-microsoft-com:office:word" xmlns:wp14="http://schemas.microsoft.com/office/word/2010/wordprocessingDrawing" xmlns:v="urn:schemas-microsoft-com:vml" xmlns:o="urn:schemas-microsoft-com:office:office" xmlns:mv="urn:schemas-microsoft-com:mac:vml" xmlns:mc="http://schemas.openxmlformats.org/markup-compatibility/2006" xmlns:mo="http://schemas.microsoft.com/office/mac/office/2008/main" xmlns:wpc="http://schemas.microsoft.com/office/word/2010/wordprocessingCanvas" xmlns=""/>
                       </a:ext>
                     </a:extLst>
                   </pic:spPr>
@@ -112,20 +112,14 @@
         </w:drawing>
       </w:r>
       <w:r>
-        <w:t xml:space="preserve">  </w:t>
-      </w:r>
-      <w:r>
-        <w:t xml:space="preserve">  </w:t>
-      </w:r>
-      <w:r>
-        <w:t xml:space="preserve">     </w:t>
+        <w:t xml:space="preserve">        </w:t>
       </w:r>
       <w:r>
         <w:rPr>
           <w:noProof/>
         </w:rPr>
         <w:drawing>
-          <wp:inline distT="0" distB="0" distL="0" distR="0" wp14:anchorId="11FB680A" wp14:editId="3636261E">
+          <wp:inline distT="0" distB="0" distL="0" distR="0">
             <wp:extent cx="1896125" cy="1800000"/>
             <wp:effectExtent l="0" t="0" r="8890" b="3810"/>
             <wp:docPr id="2" name="Bild 2" descr="Macintosh HD:Users:JMG:Desktop:IMG_4510.jpg"/>
@@ -142,10 +136,10 @@
                     </pic:cNvPicPr>
                   </pic:nvPicPr>
                   <pic:blipFill rotWithShape="1">
-                    <a:blip r:embed="rId9">
+                    <a:blip r:embed="rId8">
                       <a:extLst>
                         <a:ext uri="{28A0092B-C50C-407E-A947-70E740481C1C}">
-                          <a14:useLocalDpi xmlns:a14="http://schemas.microsoft.com/office/drawing/2010/main" val="0"/>
+                          <a14:useLocalDpi xmlns:a14="http://schemas.microsoft.com/office/drawing/2010/main" xmlns:wps="http://schemas.microsoft.com/office/word/2010/wordprocessingShape" xmlns:wpi="http://schemas.microsoft.com/office/word/2010/wordprocessingInk" xmlns:wpg="http://schemas.microsoft.com/office/word/2010/wordprocessingGroup" xmlns:w14="http://schemas.microsoft.com/office/word/2010/wordml" xmlns:w="http://schemas.openxmlformats.org/wordprocessingml/2006/main" xmlns:w10="urn:schemas-microsoft-com:office:word" xmlns:wp14="http://schemas.microsoft.com/office/word/2010/wordprocessingDrawing" xmlns:v="urn:schemas-microsoft-com:vml" xmlns:o="urn:schemas-microsoft-com:office:office" xmlns:mv="urn:schemas-microsoft-com:mac:vml" xmlns:mc="http://schemas.openxmlformats.org/markup-compatibility/2006" xmlns:mo="http://schemas.microsoft.com/office/mac/office/2008/main" xmlns:wpc="http://schemas.microsoft.com/office/word/2010/wordprocessingCanvas" xmlns="" val="0"/>
                         </a:ext>
                       </a:extLst>
                     </a:blip>
@@ -166,7 +160,7 @@
                     </a:ln>
                     <a:extLst>
                       <a:ext uri="{53640926-AAD7-44d8-BBD7-CCE9431645EC}">
-                        <a14:shadowObscured xmlns:a14="http://schemas.microsoft.com/office/drawing/2010/main"/>
+                        <a14:shadowObscured xmlns:a14="http://schemas.microsoft.com/office/drawing/2010/main" xmlns:wps="http://schemas.microsoft.com/office/word/2010/wordprocessingShape" xmlns:wpi="http://schemas.microsoft.com/office/word/2010/wordprocessingInk" xmlns:wpg="http://schemas.microsoft.com/office/word/2010/wordprocessingGroup" xmlns:w14="http://schemas.microsoft.com/office/word/2010/wordml" xmlns:w="http://schemas.openxmlformats.org/wordprocessingml/2006/main" xmlns:w10="urn:schemas-microsoft-com:office:word" xmlns:wp14="http://schemas.microsoft.com/office/word/2010/wordprocessingDrawing" xmlns:v="urn:schemas-microsoft-com:vml" xmlns:o="urn:schemas-microsoft-com:office:office" xmlns:mv="urn:schemas-microsoft-com:mac:vml" xmlns:mc="http://schemas.openxmlformats.org/markup-compatibility/2006" xmlns:mo="http://schemas.microsoft.com/office/mac/office/2008/main" xmlns:wpc="http://schemas.microsoft.com/office/word/2010/wordprocessingCanvas" xmlns=""/>
                       </a:ext>
                     </a:extLst>
                   </pic:spPr>
@@ -177,13 +171,7 @@
         </w:drawing>
       </w:r>
       <w:r>
-        <w:t xml:space="preserve">    </w:t>
-      </w:r>
-      <w:r>
-        <w:t xml:space="preserve">  </w:t>
-      </w:r>
-      <w:r>
-        <w:t xml:space="preserve"> </w:t>
+        <w:t xml:space="preserve">       </w:t>
       </w:r>
       <w:r>
         <w:rPr>
@@ -191,9 +179,9 @@
           <w:noProof/>
         </w:rPr>
         <w:drawing>
-          <wp:inline distT="0" distB="0" distL="0" distR="0" wp14:anchorId="14C9D447" wp14:editId="479BE0E2">
+          <wp:inline distT="0" distB="0" distL="0" distR="0">
             <wp:extent cx="1207240" cy="1080000"/>
-            <wp:effectExtent l="0" t="0" r="12065" b="12700"/>
+            <wp:effectExtent l="19050" t="0" r="0" b="0"/>
             <wp:docPr id="5" name="Bild 5" descr="Macintosh HD:Users:JMG:Desktop:IMG_4515.jpg"/>
             <wp:cNvGraphicFramePr>
               <a:graphicFrameLocks xmlns:a="http://schemas.openxmlformats.org/drawingml/2006/main" noChangeAspect="1"/>
@@ -208,10 +196,10 @@
                     </pic:cNvPicPr>
                   </pic:nvPicPr>
                   <pic:blipFill rotWithShape="1">
-                    <a:blip r:embed="rId10">
+                    <a:blip r:embed="rId9">
                       <a:extLst>
                         <a:ext uri="{28A0092B-C50C-407E-A947-70E740481C1C}">
-                          <a14:useLocalDpi xmlns:a14="http://schemas.microsoft.com/office/drawing/2010/main" val="0"/>
+                          <a14:useLocalDpi xmlns:a14="http://schemas.microsoft.com/office/drawing/2010/main" xmlns:wps="http://schemas.microsoft.com/office/word/2010/wordprocessingShape" xmlns:wpi="http://schemas.microsoft.com/office/word/2010/wordprocessingInk" xmlns:wpg="http://schemas.microsoft.com/office/word/2010/wordprocessingGroup" xmlns:w14="http://schemas.microsoft.com/office/word/2010/wordml" xmlns:w="http://schemas.openxmlformats.org/wordprocessingml/2006/main" xmlns:w10="urn:schemas-microsoft-com:office:word" xmlns:wp14="http://schemas.microsoft.com/office/word/2010/wordprocessingDrawing" xmlns:v="urn:schemas-microsoft-com:vml" xmlns:o="urn:schemas-microsoft-com:office:office" xmlns:mv="urn:schemas-microsoft-com:mac:vml" xmlns:mc="http://schemas.openxmlformats.org/markup-compatibility/2006" xmlns:mo="http://schemas.microsoft.com/office/mac/office/2008/main" xmlns:wpc="http://schemas.microsoft.com/office/word/2010/wordprocessingCanvas" xmlns="" val="0"/>
                         </a:ext>
                       </a:extLst>
                     </a:blip>
@@ -232,7 +220,7 @@
                     </a:ln>
                     <a:extLst>
                       <a:ext uri="{53640926-AAD7-44d8-BBD7-CCE9431645EC}">
-                        <a14:shadowObscured xmlns:a14="http://schemas.microsoft.com/office/drawing/2010/main"/>
+                        <a14:shadowObscured xmlns:a14="http://schemas.microsoft.com/office/drawing/2010/main" xmlns:wps="http://schemas.microsoft.com/office/word/2010/wordprocessingShape" xmlns:wpi="http://schemas.microsoft.com/office/word/2010/wordprocessingInk" xmlns:wpg="http://schemas.microsoft.com/office/word/2010/wordprocessingGroup" xmlns:w14="http://schemas.microsoft.com/office/word/2010/wordml" xmlns:w="http://schemas.openxmlformats.org/wordprocessingml/2006/main" xmlns:w10="urn:schemas-microsoft-com:office:word" xmlns:wp14="http://schemas.microsoft.com/office/word/2010/wordprocessingDrawing" xmlns:v="urn:schemas-microsoft-com:vml" xmlns:o="urn:schemas-microsoft-com:office:office" xmlns:mv="urn:schemas-microsoft-com:mac:vml" xmlns:mc="http://schemas.openxmlformats.org/markup-compatibility/2006" xmlns:mo="http://schemas.microsoft.com/office/mac/office/2008/main" xmlns:wpc="http://schemas.microsoft.com/office/word/2010/wordprocessingCanvas" xmlns=""/>
                       </a:ext>
                     </a:extLst>
                   </pic:spPr>
@@ -261,13 +249,6 @@
     </w:p>
     <w:p>
       <w:pPr>
-        <w:rPr>
-          <w:b/>
-        </w:rPr>
-      </w:pPr>
-    </w:p>
-    <w:p>
-      <w:pPr>
         <w:ind w:left="1776"/>
         <w:rPr>
           <w:i/>
@@ -275,19 +256,19 @@
       </w:pPr>
       <w:r>
         <w:rPr>
-          <w:rFonts w:ascii="Helvetica" w:hAnsi="Helvetica" w:cs="Helvetica"/>
+          <w:i/>
           <w:noProof/>
         </w:rPr>
         <w:drawing>
-          <wp:anchor distT="0" distB="0" distL="360045" distR="360045" simplePos="0" relativeHeight="251658240" behindDoc="0" locked="0" layoutInCell="1" allowOverlap="1" wp14:anchorId="528DFEA1" wp14:editId="4F1A4D26">
+          <wp:anchor distT="0" distB="0" distL="360045" distR="360045" simplePos="0" relativeHeight="251658240" behindDoc="0" locked="0" layoutInCell="1" allowOverlap="1">
             <wp:simplePos x="0" y="0"/>
             <wp:positionH relativeFrom="margin">
-              <wp:posOffset>-114300</wp:posOffset>
+              <wp:posOffset>-113386</wp:posOffset>
             </wp:positionH>
             <wp:positionV relativeFrom="margin">
-              <wp:posOffset>3086100</wp:posOffset>
+              <wp:posOffset>2879953</wp:posOffset>
             </wp:positionV>
-            <wp:extent cx="1143000" cy="1143000"/>
+            <wp:extent cx="1141172" cy="1141172"/>
             <wp:effectExtent l="0" t="0" r="0" b="0"/>
             <wp:wrapNone/>
             <wp:docPr id="1" name="Bild 1"/>
@@ -304,7 +285,7 @@
                     </pic:cNvPicPr>
                   </pic:nvPicPr>
                   <pic:blipFill>
-                    <a:blip r:embed="rId11">
+                    <a:blip r:embed="rId10">
                       <a:clrChange>
                         <a:clrFrom>
                           <a:srgbClr val="FFFFFF"/>
@@ -317,7 +298,7 @@
                       </a:clrChange>
                       <a:extLst>
                         <a:ext uri="{28A0092B-C50C-407E-A947-70E740481C1C}">
-                          <a14:useLocalDpi xmlns:a14="http://schemas.microsoft.com/office/drawing/2010/main" val="0"/>
+                          <a14:useLocalDpi xmlns:a14="http://schemas.microsoft.com/office/drawing/2010/main" xmlns:wps="http://schemas.microsoft.com/office/word/2010/wordprocessingShape" xmlns:wpi="http://schemas.microsoft.com/office/word/2010/wordprocessingInk" xmlns:wpg="http://schemas.microsoft.com/office/word/2010/wordprocessingGroup" xmlns:w14="http://schemas.microsoft.com/office/word/2010/wordml" xmlns:w="http://schemas.openxmlformats.org/wordprocessingml/2006/main" xmlns:w10="urn:schemas-microsoft-com:office:word" xmlns:wp14="http://schemas.microsoft.com/office/word/2010/wordprocessingDrawing" xmlns:v="urn:schemas-microsoft-com:vml" xmlns:o="urn:schemas-microsoft-com:office:office" xmlns:mv="urn:schemas-microsoft-com:mac:vml" xmlns:mc="http://schemas.openxmlformats.org/markup-compatibility/2006" xmlns:mo="http://schemas.microsoft.com/office/mac/office/2008/main" xmlns:wpc="http://schemas.microsoft.com/office/word/2010/wordprocessingCanvas" xmlns="" val="0"/>
                         </a:ext>
                       </a:extLst>
                     </a:blip>
@@ -329,7 +310,7 @@
                   <pic:spPr bwMode="auto">
                     <a:xfrm>
                       <a:off x="0" y="0"/>
-                      <a:ext cx="1143000" cy="1143000"/>
+                      <a:ext cx="1141172" cy="1141172"/>
                     </a:xfrm>
                     <a:prstGeom prst="rect">
                       <a:avLst/>
@@ -342,12 +323,6 @@
                 </pic:pic>
               </a:graphicData>
             </a:graphic>
-            <wp14:sizeRelH relativeFrom="margin">
-              <wp14:pctWidth>0</wp14:pctWidth>
-            </wp14:sizeRelH>
-            <wp14:sizeRelV relativeFrom="margin">
-              <wp14:pctHeight>0</wp14:pctHeight>
-            </wp14:sizeRelV>
           </wp:anchor>
         </w:drawing>
       </w:r>
@@ -582,30 +557,21 @@
           <w:u w:val="single"/>
         </w:rPr>
       </w:pPr>
-    </w:p>
-    <w:p>
-      <w:pPr>
-        <w:jc w:val="both"/>
+      <w:r>
         <w:rPr>
           <w:b/>
           <w:u w:val="single"/>
         </w:rPr>
-      </w:pPr>
-      <w:r>
+        <w:t>Weitere Einstellungen:</w:t>
+      </w:r>
+    </w:p>
+    <w:p>
+      <w:pPr>
+        <w:jc w:val="both"/>
         <w:rPr>
           <w:b/>
           <w:u w:val="single"/>
         </w:rPr>
-        <w:t>Weitere Einstellungen:</w:t>
-      </w:r>
-    </w:p>
-    <w:p>
-      <w:pPr>
-        <w:jc w:val="both"/>
-        <w:rPr>
-          <w:b/>
-          <w:u w:val="single"/>
-        </w:rPr>
       </w:pPr>
     </w:p>
     <w:p>
@@ -631,12 +597,9 @@
     </w:p>
     <w:p>
       <w:pPr>
-        <w:pStyle w:val="Listenabsatz"/>
-        <w:ind w:left="1080"/>
-        <w:jc w:val="both"/>
-        <w:rPr>
-          <w:b/>
-          <w:u w:val="single"/>
+        <w:jc w:val="both"/>
+        <w:rPr>
+          <w:b/>
         </w:rPr>
       </w:pPr>
     </w:p>
@@ -688,8 +651,6 @@
     </w:p>
     <w:p>
       <w:pPr>
-        <w:pStyle w:val="Listenabsatz"/>
-        <w:ind w:left="1080"/>
         <w:jc w:val="both"/>
         <w:rPr>
           <w:b/>
@@ -755,7 +716,11 @@
     </w:p>
     <w:p>
       <w:pPr>
-        <w:ind w:left="1068"/>
+        <w:jc w:val="both"/>
+      </w:pPr>
+    </w:p>
+    <w:p>
+      <w:pPr>
         <w:jc w:val="both"/>
       </w:pPr>
     </w:p>
@@ -763,9 +728,6 @@
       <w:pPr>
         <w:ind w:left="360"/>
         <w:jc w:val="both"/>
-        <w:rPr>
-          <w:b/>
-        </w:rPr>
       </w:pPr>
       <w:r>
         <w:rPr>
@@ -773,23 +735,34 @@
         </w:rPr>
         <w:t>Helligkeit:</w:t>
       </w:r>
-    </w:p>
-    <w:p>
-      <w:pPr>
-        <w:ind w:left="360"/>
-        <w:jc w:val="both"/>
-      </w:pPr>
-    </w:p>
-    <w:p>
-      <w:pPr>
-        <w:ind w:left="360"/>
-        <w:jc w:val="both"/>
-      </w:pPr>
+      <w:r>
+        <w:rPr>
+          <w:b/>
+        </w:rPr>
+        <w:t xml:space="preserve"> </w:t>
+      </w:r>
       <w:r>
         <w:t>Ein Helligkeitssensor ist eingebaut und re</w:t>
       </w:r>
       <w:r>
-        <w:t xml:space="preserve">gelt automatisch die Helligkeit abhängig von dem Umgebungslicht. </w:t>
+        <w:t>gelt automatisch die Helligkeit</w:t>
+      </w:r>
+      <w:r>
+        <w:t>,</w:t>
+      </w:r>
+      <w:r>
+        <w:t xml:space="preserve"> abhängig von dem </w:t>
+      </w:r>
+      <w:proofErr w:type="spellStart"/>
+      <w:r>
+        <w:t>Umgebungslicht</w:t>
+      </w:r>
+      <w:proofErr w:type="spellEnd"/>
+      <w:r>
+        <w:t>.</w:t>
+      </w:r>
+      <w:r>
+        <w:t xml:space="preserve"> </w:t>
       </w:r>
       <w:r>
         <w:t xml:space="preserve">Falls generell die Anzeige zu dunkel ist, kann man </w:t>
@@ -823,12 +796,17 @@
         <w:t xml:space="preserve"> z</w:t>
       </w:r>
       <w:r>
-        <w:t>wischen zwei Helligkeitsstufen wechseln.</w:t>
-      </w:r>
-    </w:p>
-    <w:p>
-      <w:pPr>
-        <w:ind w:left="360"/>
+        <w:t>wischen zwei Helligkeits</w:t>
+      </w:r>
+      <w:r>
+        <w:t>einstellungen (die alle Stufen beeinflussen)</w:t>
+      </w:r>
+      <w:r>
+        <w:t xml:space="preserve"> wechseln.</w:t>
+      </w:r>
+    </w:p>
+    <w:p>
+      <w:pPr>
         <w:jc w:val="both"/>
       </w:pPr>
       <w:bookmarkStart w:id="0" w:name="_GoBack"/>
@@ -836,11 +814,13 @@
     </w:p>
     <w:p>
       <w:pPr>
+        <w:jc w:val="both"/>
+      </w:pPr>
+    </w:p>
+    <w:p>
+      <w:pPr>
         <w:ind w:left="360"/>
         <w:jc w:val="both"/>
-        <w:rPr>
-          <w:b/>
-        </w:rPr>
       </w:pPr>
       <w:r>
         <w:rPr>
@@ -854,22 +834,12 @@
         </w:rPr>
         <w:t>:</w:t>
       </w:r>
-    </w:p>
-    <w:p>
-      <w:pPr>
-        <w:pStyle w:val="Listenabsatz"/>
-        <w:ind w:left="1080"/>
-        <w:jc w:val="both"/>
-        <w:rPr>
-          <w:u w:val="single"/>
-        </w:rPr>
-      </w:pPr>
-    </w:p>
-    <w:p>
-      <w:pPr>
-        <w:ind w:left="360"/>
-        <w:jc w:val="both"/>
-      </w:pPr>
+      <w:r>
+        <w:rPr>
+          <w:b/>
+        </w:rPr>
+        <w:t xml:space="preserve"> </w:t>
+      </w:r>
       <w:r>
         <w:t xml:space="preserve">Ein Funkempfänger ist eingebaut und synchronisiert automatisch die Uhrzeit. </w:t>
       </w:r>
@@ -903,19 +873,20 @@
         <w:jc w:val="both"/>
       </w:pPr>
       <w:r>
-        <w:t xml:space="preserve">Sekundenanzeige aktivieren </w:t>
-      </w:r>
-      <w:r>
         <w:t>(</w:t>
       </w:r>
       <w:r>
         <w:rPr>
+          <w:b/>
           <w:color w:val="FF0000"/>
         </w:rPr>
-        <w:sym w:font="Wingdings 2" w:char="F09B"/>
+        <w:t>C</w:t>
       </w:r>
       <w:r>
         <w:t>)</w:t>
+      </w:r>
+      <w:r>
+        <w:t xml:space="preserve"> drücken. Die Uhrzeit blinkt.</w:t>
       </w:r>
     </w:p>
     <w:p>
@@ -929,6 +900,9 @@
         <w:jc w:val="both"/>
       </w:pPr>
       <w:r>
+        <w:t xml:space="preserve">Mit  </w:t>
+      </w:r>
+      <w:r>
         <w:t>(</w:t>
       </w:r>
       <w:r>
@@ -936,13 +910,55 @@
           <w:b/>
           <w:color w:val="FF0000"/>
         </w:rPr>
-        <w:t>C</w:t>
+        <w:sym w:font="Wingdings 3" w:char="F072"/>
       </w:r>
       <w:r>
         <w:t>)</w:t>
       </w:r>
       <w:r>
-        <w:t xml:space="preserve"> drücken. Die Uhrzeit blinkt.</w:t>
+        <w:t>(</w:t>
+      </w:r>
+      <w:r>
+        <w:rPr>
+          <w:b/>
+          <w:color w:val="FF0000"/>
+        </w:rPr>
+        <w:sym w:font="Wingdings 3" w:char="F077"/>
+      </w:r>
+      <w:r>
+        <w:t>)</w:t>
+      </w:r>
+      <w:r>
+        <w:t>(</w:t>
+      </w:r>
+      <w:r>
+        <w:rPr>
+          <w:b/>
+          <w:color w:val="FF0000"/>
+        </w:rPr>
+        <w:sym w:font="Wingdings 3" w:char="F073"/>
+      </w:r>
+      <w:r>
+        <w:t>)</w:t>
+      </w:r>
+      <w:r>
+        <w:t>(</w:t>
+      </w:r>
+      <w:r>
+        <w:rPr>
+          <w:b/>
+          <w:color w:val="FF0000"/>
+        </w:rPr>
+        <w:sym w:font="Wingdings 3" w:char="F076"/>
+      </w:r>
+      <w:r>
+        <w:t>)</w:t>
+      </w:r>
+      <w:r>
+        <w:t xml:space="preserve"> </w:t>
+      </w:r>
+      <w:r>
+        <w:t>kann man die Stunden und Minuten einstellen.</w:t>
       </w:r>
     </w:p>
     <w:p>
@@ -956,158 +972,186 @@
         <w:jc w:val="both"/>
       </w:pPr>
       <w:r>
-        <w:t xml:space="preserve">Mit  </w:t>
+        <w:t xml:space="preserve">Mit </w:t>
       </w:r>
       <w:r>
         <w:t>(</w:t>
       </w:r>
       <w:r>
         <w:rPr>
-          <w:b/>
           <w:color w:val="FF0000"/>
         </w:rPr>
-        <w:sym w:font="Wingdings 3" w:char="F072"/>
+        <w:sym w:font="Wingdings 2" w:char="F09B"/>
       </w:r>
       <w:r>
         <w:t>)</w:t>
       </w:r>
       <w:r>
-        <w:t>(</w:t>
-      </w:r>
-      <w:r>
-        <w:rPr>
-          <w:b/>
-          <w:color w:val="FF0000"/>
-        </w:rPr>
-        <w:sym w:font="Wingdings 3" w:char="F077"/>
-      </w:r>
-      <w:r>
-        <w:t>)</w:t>
-      </w:r>
-      <w:r>
-        <w:t>(</w:t>
-      </w:r>
-      <w:r>
-        <w:rPr>
-          <w:b/>
-          <w:color w:val="FF0000"/>
-        </w:rPr>
-        <w:sym w:font="Wingdings 3" w:char="F073"/>
-      </w:r>
-      <w:r>
-        <w:t>)</w:t>
-      </w:r>
-      <w:r>
-        <w:t>(</w:t>
-      </w:r>
-      <w:r>
-        <w:rPr>
-          <w:b/>
-          <w:color w:val="FF0000"/>
-        </w:rPr>
-        <w:sym w:font="Wingdings 3" w:char="F076"/>
-      </w:r>
-      <w:r>
-        <w:t>)</w:t>
-      </w:r>
-      <w:r>
+        <w:t xml:space="preserve"> bestätigen.</w:t>
+      </w:r>
+    </w:p>
+    <w:p>
+      <w:pPr>
+        <w:jc w:val="both"/>
+      </w:pPr>
+    </w:p>
+    <w:p>
+      <w:pPr>
+        <w:jc w:val="both"/>
+      </w:pPr>
+    </w:p>
+    <w:p>
+      <w:pPr>
+        <w:ind w:left="360"/>
+        <w:jc w:val="both"/>
+        <w:rPr>
+          <w:b/>
+        </w:rPr>
+      </w:pPr>
+      <w:r>
+        <w:rPr>
+          <w:b/>
+        </w:rPr>
+        <w:t>LED Test Mode</w:t>
+      </w:r>
+      <w:r>
+        <w:rPr>
+          <w:b/>
+        </w:rPr>
+        <w:t>:</w:t>
+      </w:r>
+      <w:r>
+        <w:rPr>
+          <w:b/>
+        </w:rPr>
         <w:t xml:space="preserve"> </w:t>
       </w:r>
       <w:r>
-        <w:t>kann man die Stunden und Minuten einstellen.</w:t>
-      </w:r>
+        <w:t>Ein Test</w:t>
+      </w:r>
+      <w:r>
+        <w:t xml:space="preserve"> von allen LEDs kann bei jedem Start durchgeführt werden (wenn die Uhr </w:t>
+      </w:r>
+      <w:proofErr w:type="spellStart"/>
+      <w:r>
+        <w:t>bestromt</w:t>
+      </w:r>
+      <w:proofErr w:type="spellEnd"/>
+      <w:r>
+        <w:t xml:space="preserve"> wird)</w:t>
+      </w:r>
+      <w:r>
+        <w:t>.</w:t>
+      </w:r>
+    </w:p>
+    <w:p>
+      <w:pPr>
+        <w:ind w:left="360"/>
+        <w:jc w:val="both"/>
+      </w:pPr>
     </w:p>
     <w:p>
       <w:pPr>
         <w:pStyle w:val="Listenabsatz"/>
         <w:numPr>
           <w:ilvl w:val="0"/>
-          <w:numId w:val="4"/>
+          <w:numId w:val="5"/>
         </w:numPr>
+        <w:jc w:val="both"/>
+      </w:pPr>
+      <w:r>
+        <w:t>(</w:t>
+      </w:r>
+      <w:r>
+        <w:rPr>
+          <w:b/>
+          <w:color w:val="FF0000"/>
+        </w:rPr>
+        <w:sym w:font="Wingdings 3" w:char="F052"/>
+      </w:r>
+      <w:r>
+        <w:t>)</w:t>
+      </w:r>
+      <w:r>
+        <w:t xml:space="preserve"> drücken, um die Anzeige zu deaktivieren.</w:t>
+      </w:r>
+    </w:p>
+    <w:p>
+      <w:pPr>
+        <w:pStyle w:val="Listenabsatz"/>
+        <w:numPr>
+          <w:ilvl w:val="0"/>
+          <w:numId w:val="5"/>
+        </w:numPr>
+        <w:jc w:val="both"/>
+      </w:pPr>
+      <w:r>
+        <w:t xml:space="preserve">Lang auf </w:t>
+      </w:r>
+      <w:r>
+        <w:t>(</w:t>
+      </w:r>
+      <w:r>
+        <w:rPr>
+          <w:b/>
+          <w:color w:val="FF0000"/>
+        </w:rPr>
+        <w:t>C</w:t>
+      </w:r>
+      <w:r>
+        <w:t>)</w:t>
+      </w:r>
+      <w:r>
+        <w:t xml:space="preserve"> drücken. Die Uhr startet neu und der Test Mode wird bei jedem Start durchgeführt. Der Test kann mit </w:t>
+      </w:r>
+      <w:proofErr w:type="gramStart"/>
+      <w:r>
+        <w:t>dem selben</w:t>
+      </w:r>
+      <w:proofErr w:type="gramEnd"/>
+      <w:r>
+        <w:t xml:space="preserve"> Vorgehen wieder deaktiviert werden.</w:t>
+      </w:r>
+    </w:p>
+    <w:p>
+      <w:pPr>
+        <w:pStyle w:val="Listenabsatz"/>
         <w:ind w:left="1428"/>
         <w:jc w:val="both"/>
       </w:pPr>
-      <w:r>
-        <w:t xml:space="preserve">Mit </w:t>
-      </w:r>
-      <w:r>
-        <w:t>(</w:t>
-      </w:r>
-      <w:r>
-        <w:rPr>
-          <w:color w:val="FF0000"/>
-        </w:rPr>
-        <w:sym w:font="Wingdings 2" w:char="F09B"/>
-      </w:r>
-      <w:r>
-        <w:t>)</w:t>
-      </w:r>
-      <w:r>
-        <w:t xml:space="preserve"> bestätigen.</w:t>
-      </w:r>
-    </w:p>
-    <w:p>
-      <w:pPr>
-        <w:jc w:val="both"/>
-      </w:pPr>
-    </w:p>
-    <w:p>
-      <w:pPr>
-        <w:jc w:val="both"/>
-      </w:pPr>
-    </w:p>
-    <w:p>
-      <w:pPr>
-        <w:jc w:val="both"/>
-        <w:rPr>
+    </w:p>
+    <w:p>
+      <w:pPr>
+        <w:jc w:val="both"/>
+        <w:rPr>
+          <w:b/>
           <w:i/>
         </w:rPr>
       </w:pPr>
       <w:r>
         <w:rPr>
+          <w:b/>
           <w:i/>
         </w:rPr>
-        <w:t xml:space="preserve">Alle Einstellungen (Farbe, Helligkeit, Zeit) </w:t>
-      </w:r>
-      <w:r>
-        <w:rPr>
+        <w:t>Alle Einstellungen (Farbe, Helligkeit, Zeit</w:t>
+      </w:r>
+      <w:r>
+        <w:rPr>
+          <w:b/>
           <w:i/>
         </w:rPr>
-        <w:t xml:space="preserve">werden gespeichert und sind nach </w:t>
-      </w:r>
-      <w:r>
-        <w:rPr>
+        <w:t>, Test</w:t>
+      </w:r>
+      <w:r>
+        <w:rPr>
+          <w:b/>
           <w:i/>
         </w:rPr>
-        <w:t>A</w:t>
-      </w:r>
-      <w:r>
-        <w:rPr>
-          <w:i/>
-        </w:rPr>
-        <w:t>us</w:t>
-      </w:r>
-      <w:r>
-        <w:rPr>
-          <w:i/>
-        </w:rPr>
-        <w:t xml:space="preserve"> –und E</w:t>
-      </w:r>
-      <w:r>
-        <w:rPr>
-          <w:i/>
-        </w:rPr>
-        <w:t>inschalten der Uhr wieder aktiv</w:t>
-      </w:r>
-      <w:r>
-        <w:rPr>
-          <w:i/>
-        </w:rPr>
-        <w:t>, auch wenn der Strom weggenommen wird!</w:t>
+        <w:t>) werden gespeichert und sind nach Aus –und Einschalten der Uhr wieder aktiv, auch wenn der Strom weggenommen wird!</w:t>
       </w:r>
     </w:p>
     <w:sectPr>
-      <w:footerReference w:type="default" r:id="rId12"/>
+      <w:footerReference w:type="default" r:id="rId11"/>
       <w:pgSz w:w="11900" w:h="16840"/>
       <w:pgMar w:top="568" w:right="720" w:bottom="720" w:left="720" w:header="708" w:footer="402" w:gutter="0"/>
       <w:cols w:space="708"/>
@@ -1118,7 +1162,7 @@
 </file>
 
 <file path=word/endnotes.xml><?xml version="1.0" encoding="utf-8"?>
-<w:endnotes xmlns:wpc="http://schemas.microsoft.com/office/word/2010/wordprocessingCanvas" xmlns:mo="http://schemas.microsoft.com/office/mac/office/2008/main" xmlns:mc="http://schemas.openxmlformats.org/markup-compatibility/2006" xmlns:mv="urn:schemas-microsoft-com:mac:vml" xmlns:o="urn:schemas-microsoft-com:office:office" xmlns:r="http://schemas.openxmlformats.org/officeDocument/2006/relationships" xmlns:m="http://schemas.openxmlformats.org/officeDocument/2006/math" xmlns:v="urn:schemas-microsoft-com:vml" xmlns:wp14="http://schemas.microsoft.com/office/word/2010/wordprocessingDrawing" xmlns:wp="http://schemas.openxmlformats.org/drawingml/2006/wordprocessingDrawing" xmlns:w10="urn:schemas-microsoft-com:office:word" xmlns:w="http://schemas.openxmlformats.org/wordprocessingml/2006/main" xmlns:w14="http://schemas.microsoft.com/office/word/2010/wordml" xmlns:wpg="http://schemas.microsoft.com/office/word/2010/wordprocessingGroup" xmlns:wpi="http://schemas.microsoft.com/office/word/2010/wordprocessingInk" xmlns:wne="http://schemas.microsoft.com/office/word/2006/wordml" xmlns:wps="http://schemas.microsoft.com/office/word/2010/wordprocessingShape" mc:Ignorable="w14 wp14">
+<w:endnotes xmlns:ve="http://schemas.openxmlformats.org/markup-compatibility/2006" xmlns:o="urn:schemas-microsoft-com:office:office" xmlns:r="http://schemas.openxmlformats.org/officeDocument/2006/relationships" xmlns:m="http://schemas.openxmlformats.org/officeDocument/2006/math" xmlns:v="urn:schemas-microsoft-com:vml" xmlns:wp="http://schemas.openxmlformats.org/drawingml/2006/wordprocessingDrawing" xmlns:w10="urn:schemas-microsoft-com:office:word" xmlns:w="http://schemas.openxmlformats.org/wordprocessingml/2006/main" xmlns:wne="http://schemas.microsoft.com/office/word/2006/wordml">
   <w:endnote w:type="separator" w:id="-1">
     <w:p>
       <w:r>
@@ -1137,7 +1181,7 @@
 </file>
 
 <file path=word/footer1.xml><?xml version="1.0" encoding="utf-8"?>
-<w:ftr xmlns:wpc="http://schemas.microsoft.com/office/word/2010/wordprocessingCanvas" xmlns:mo="http://schemas.microsoft.com/office/mac/office/2008/main" xmlns:mc="http://schemas.openxmlformats.org/markup-compatibility/2006" xmlns:mv="urn:schemas-microsoft-com:mac:vml" xmlns:o="urn:schemas-microsoft-com:office:office" xmlns:r="http://schemas.openxmlformats.org/officeDocument/2006/relationships" xmlns:m="http://schemas.openxmlformats.org/officeDocument/2006/math" xmlns:v="urn:schemas-microsoft-com:vml" xmlns:wp14="http://schemas.microsoft.com/office/word/2010/wordprocessingDrawing" xmlns:wp="http://schemas.openxmlformats.org/drawingml/2006/wordprocessingDrawing" xmlns:w10="urn:schemas-microsoft-com:office:word" xmlns:w="http://schemas.openxmlformats.org/wordprocessingml/2006/main" xmlns:w14="http://schemas.microsoft.com/office/word/2010/wordml" xmlns:wpg="http://schemas.microsoft.com/office/word/2010/wordprocessingGroup" xmlns:wpi="http://schemas.microsoft.com/office/word/2010/wordprocessingInk" xmlns:wne="http://schemas.microsoft.com/office/word/2006/wordml" xmlns:wps="http://schemas.microsoft.com/office/word/2010/wordprocessingShape" mc:Ignorable="w14 wp14">
+<w:ftr xmlns:ve="http://schemas.openxmlformats.org/markup-compatibility/2006" xmlns:o="urn:schemas-microsoft-com:office:office" xmlns:r="http://schemas.openxmlformats.org/officeDocument/2006/relationships" xmlns:m="http://schemas.openxmlformats.org/officeDocument/2006/math" xmlns:v="urn:schemas-microsoft-com:vml" xmlns:wp="http://schemas.openxmlformats.org/drawingml/2006/wordprocessingDrawing" xmlns:w10="urn:schemas-microsoft-com:office:word" xmlns:w="http://schemas.openxmlformats.org/wordprocessingml/2006/main" xmlns:wne="http://schemas.microsoft.com/office/word/2006/wordml">
   <w:p>
     <w:pPr>
       <w:pStyle w:val="Fuzeile"/>
@@ -1151,7 +1195,7 @@
 </file>
 
 <file path=word/footnotes.xml><?xml version="1.0" encoding="utf-8"?>
-<w:footnotes xmlns:wpc="http://schemas.microsoft.com/office/word/2010/wordprocessingCanvas" xmlns:mo="http://schemas.microsoft.com/office/mac/office/2008/main" xmlns:mc="http://schemas.openxmlformats.org/markup-compatibility/2006" xmlns:mv="urn:schemas-microsoft-com:mac:vml" xmlns:o="urn:schemas-microsoft-com:office:office" xmlns:r="http://schemas.openxmlformats.org/officeDocument/2006/relationships" xmlns:m="http://schemas.openxmlformats.org/officeDocument/2006/math" xmlns:v="urn:schemas-microsoft-com:vml" xmlns:wp14="http://schemas.microsoft.com/office/word/2010/wordprocessingDrawing" xmlns:wp="http://schemas.openxmlformats.org/drawingml/2006/wordprocessingDrawing" xmlns:w10="urn:schemas-microsoft-com:office:word" xmlns:w="http://schemas.openxmlformats.org/wordprocessingml/2006/main" xmlns:w14="http://schemas.microsoft.com/office/word/2010/wordml" xmlns:wpg="http://schemas.microsoft.com/office/word/2010/wordprocessingGroup" xmlns:wpi="http://schemas.microsoft.com/office/word/2010/wordprocessingInk" xmlns:wne="http://schemas.microsoft.com/office/word/2006/wordml" xmlns:wps="http://schemas.microsoft.com/office/word/2010/wordprocessingShape" mc:Ignorable="w14 wp14">
+<w:footnotes xmlns:ve="http://schemas.openxmlformats.org/markup-compatibility/2006" xmlns:o="urn:schemas-microsoft-com:office:office" xmlns:r="http://schemas.openxmlformats.org/officeDocument/2006/relationships" xmlns:m="http://schemas.openxmlformats.org/officeDocument/2006/math" xmlns:v="urn:schemas-microsoft-com:vml" xmlns:wp="http://schemas.openxmlformats.org/drawingml/2006/wordprocessingDrawing" xmlns:w10="urn:schemas-microsoft-com:office:word" xmlns:w="http://schemas.openxmlformats.org/wordprocessingml/2006/main" xmlns:wne="http://schemas.microsoft.com/office/word/2006/wordml">
   <w:footnote w:type="separator" w:id="-1">
     <w:p>
       <w:r>
@@ -1170,7 +1214,7 @@
 </file>
 
 <file path=word/numbering.xml><?xml version="1.0" encoding="utf-8"?>
-<w:numbering xmlns:wpc="http://schemas.microsoft.com/office/word/2010/wordprocessingCanvas" xmlns:mo="http://schemas.microsoft.com/office/mac/office/2008/main" xmlns:mc="http://schemas.openxmlformats.org/markup-compatibility/2006" xmlns:mv="urn:schemas-microsoft-com:mac:vml" xmlns:o="urn:schemas-microsoft-com:office:office" xmlns:r="http://schemas.openxmlformats.org/officeDocument/2006/relationships" xmlns:m="http://schemas.openxmlformats.org/officeDocument/2006/math" xmlns:v="urn:schemas-microsoft-com:vml" xmlns:wp14="http://schemas.microsoft.com/office/word/2010/wordprocessingDrawing" xmlns:wp="http://schemas.openxmlformats.org/drawingml/2006/wordprocessingDrawing" xmlns:w10="urn:schemas-microsoft-com:office:word" xmlns:w="http://schemas.openxmlformats.org/wordprocessingml/2006/main" xmlns:w14="http://schemas.microsoft.com/office/word/2010/wordml" xmlns:wpg="http://schemas.microsoft.com/office/word/2010/wordprocessingGroup" xmlns:wpi="http://schemas.microsoft.com/office/word/2010/wordprocessingInk" xmlns:wne="http://schemas.microsoft.com/office/word/2006/wordml" xmlns:wps="http://schemas.microsoft.com/office/word/2010/wordprocessingShape" mc:Ignorable="w14 wp14">
+<w:numbering xmlns:ve="http://schemas.openxmlformats.org/markup-compatibility/2006" xmlns:o="urn:schemas-microsoft-com:office:office" xmlns:r="http://schemas.openxmlformats.org/officeDocument/2006/relationships" xmlns:m="http://schemas.openxmlformats.org/officeDocument/2006/math" xmlns:v="urn:schemas-microsoft-com:vml" xmlns:wp="http://schemas.openxmlformats.org/drawingml/2006/wordprocessingDrawing" xmlns:w10="urn:schemas-microsoft-com:office:word" xmlns:w="http://schemas.openxmlformats.org/wordprocessingml/2006/main" xmlns:wne="http://schemas.microsoft.com/office/word/2006/wordml">
   <w:abstractNum w:abstractNumId="0">
     <w:nsid w:val="0A37047B"/>
     <w:multiLevelType w:val="multilevel"/>
@@ -1547,6 +1591,95 @@
       <w:lvlJc w:val="right"/>
       <w:pPr>
         <w:ind w:left="7560" w:hanging="180"/>
+      </w:pPr>
+    </w:lvl>
+  </w:abstractNum>
+  <w:abstractNum w:abstractNumId="4">
+    <w:nsid w:val="6B295CF4"/>
+    <w:multiLevelType w:val="hybridMultilevel"/>
+    <w:tmpl w:val="6B6CA3A2"/>
+    <w:lvl w:ilvl="0" w:tplc="BE3CB618">
+      <w:start w:val="1"/>
+      <w:numFmt w:val="decimal"/>
+      <w:lvlText w:val="%1."/>
+      <w:lvlJc w:val="left"/>
+      <w:pPr>
+        <w:ind w:left="1428" w:hanging="360"/>
+      </w:pPr>
+      <w:rPr>
+        <w:rFonts w:hint="default"/>
+      </w:rPr>
+    </w:lvl>
+    <w:lvl w:ilvl="1" w:tplc="04070019" w:tentative="1">
+      <w:start w:val="1"/>
+      <w:numFmt w:val="lowerLetter"/>
+      <w:lvlText w:val="%2."/>
+      <w:lvlJc w:val="left"/>
+      <w:pPr>
+        <w:ind w:left="2148" w:hanging="360"/>
+      </w:pPr>
+    </w:lvl>
+    <w:lvl w:ilvl="2" w:tplc="0407001B" w:tentative="1">
+      <w:start w:val="1"/>
+      <w:numFmt w:val="lowerRoman"/>
+      <w:lvlText w:val="%3."/>
+      <w:lvlJc w:val="right"/>
+      <w:pPr>
+        <w:ind w:left="2868" w:hanging="180"/>
+      </w:pPr>
+    </w:lvl>
+    <w:lvl w:ilvl="3" w:tplc="0407000F" w:tentative="1">
+      <w:start w:val="1"/>
+      <w:numFmt w:val="decimal"/>
+      <w:lvlText w:val="%4."/>
+      <w:lvlJc w:val="left"/>
+      <w:pPr>
+        <w:ind w:left="3588" w:hanging="360"/>
+      </w:pPr>
+    </w:lvl>
+    <w:lvl w:ilvl="4" w:tplc="04070019" w:tentative="1">
+      <w:start w:val="1"/>
+      <w:numFmt w:val="lowerLetter"/>
+      <w:lvlText w:val="%5."/>
+      <w:lvlJc w:val="left"/>
+      <w:pPr>
+        <w:ind w:left="4308" w:hanging="360"/>
+      </w:pPr>
+    </w:lvl>
+    <w:lvl w:ilvl="5" w:tplc="0407001B" w:tentative="1">
+      <w:start w:val="1"/>
+      <w:numFmt w:val="lowerRoman"/>
+      <w:lvlText w:val="%6."/>
+      <w:lvlJc w:val="right"/>
+      <w:pPr>
+        <w:ind w:left="5028" w:hanging="180"/>
+      </w:pPr>
+    </w:lvl>
+    <w:lvl w:ilvl="6" w:tplc="0407000F" w:tentative="1">
+      <w:start w:val="1"/>
+      <w:numFmt w:val="decimal"/>
+      <w:lvlText w:val="%7."/>
+      <w:lvlJc w:val="left"/>
+      <w:pPr>
+        <w:ind w:left="5748" w:hanging="360"/>
+      </w:pPr>
+    </w:lvl>
+    <w:lvl w:ilvl="7" w:tplc="04070019" w:tentative="1">
+      <w:start w:val="1"/>
+      <w:numFmt w:val="lowerLetter"/>
+      <w:lvlText w:val="%8."/>
+      <w:lvlJc w:val="left"/>
+      <w:pPr>
+        <w:ind w:left="6468" w:hanging="360"/>
+      </w:pPr>
+    </w:lvl>
+    <w:lvl w:ilvl="8" w:tplc="0407001B" w:tentative="1">
+      <w:start w:val="1"/>
+      <w:numFmt w:val="lowerRoman"/>
+      <w:lvlText w:val="%9."/>
+      <w:lvlJc w:val="right"/>
+      <w:pPr>
+        <w:ind w:left="7188" w:hanging="180"/>
       </w:pPr>
     </w:lvl>
   </w:abstractNum>
@@ -1562,11 +1695,14 @@
   <w:num w:numId="4">
     <w:abstractNumId w:val="2"/>
   </w:num>
+  <w:num w:numId="5">
+    <w:abstractNumId w:val="4"/>
+  </w:num>
 </w:numbering>
 </file>
 
 <file path=word/styles.xml><?xml version="1.0" encoding="utf-8"?>
-<w:styles xmlns:mc="http://schemas.openxmlformats.org/markup-compatibility/2006" xmlns:r="http://schemas.openxmlformats.org/officeDocument/2006/relationships" xmlns:w="http://schemas.openxmlformats.org/wordprocessingml/2006/main" xmlns:w14="http://schemas.microsoft.com/office/word/2010/wordml" mc:Ignorable="w14">
+<w:styles xmlns:r="http://schemas.openxmlformats.org/officeDocument/2006/relationships" xmlns:w="http://schemas.openxmlformats.org/wordprocessingml/2006/main">
   <w:docDefaults>
     <w:rPrDefault>
       <w:rPr>
@@ -1578,7 +1714,7 @@
     </w:rPrDefault>
     <w:pPrDefault/>
   </w:docDefaults>
-  <w:latentStyles w:defLockedState="0" w:defUIPriority="99" w:defSemiHidden="1" w:defUnhideWhenUsed="1" w:defQFormat="0" w:count="276">
+  <w:latentStyles w:defLockedState="0" w:defUIPriority="99" w:defSemiHidden="1" w:defUnhideWhenUsed="1" w:defQFormat="0" w:count="267">
     <w:lsdException w:name="Normal" w:semiHidden="0" w:uiPriority="0" w:unhideWhenUsed="0" w:qFormat="1"/>
     <w:lsdException w:name="heading 1" w:semiHidden="0" w:uiPriority="9" w:unhideWhenUsed="0" w:qFormat="1"/>
     <w:lsdException w:name="heading 2" w:uiPriority="9" w:qFormat="1"/>
@@ -1720,10 +1856,12 @@
   <w:style w:type="paragraph" w:default="1" w:styleId="Standard">
     <w:name w:val="Normal"/>
     <w:qFormat/>
+    <w:rsid w:val="00575640"/>
   </w:style>
-  <w:style w:type="character" w:default="1" w:styleId="Absatzstandardschriftart">
+  <w:style w:type="character" w:default="1" w:styleId="Absatz-Standardschriftart">
     <w:name w:val="Default Paragraph Font"/>
     <w:uiPriority w:val="1"/>
+    <w:semiHidden/>
     <w:unhideWhenUsed/>
   </w:style>
   <w:style w:type="table" w:default="1" w:styleId="NormaleTabelle">
@@ -1731,6 +1869,7 @@
     <w:uiPriority w:val="99"/>
     <w:semiHidden/>
     <w:unhideWhenUsed/>
+    <w:qFormat/>
     <w:tblPr>
       <w:tblInd w:w="0" w:type="dxa"/>
       <w:tblCellMar>
@@ -1750,7 +1889,7 @@
   <w:style w:type="paragraph" w:styleId="Sprechblasentext">
     <w:name w:val="Balloon Text"/>
     <w:basedOn w:val="Standard"/>
-    <w:link w:val="SprechblasentextZeichen"/>
+    <w:link w:val="SprechblasentextZchn"/>
     <w:uiPriority w:val="99"/>
     <w:semiHidden/>
     <w:unhideWhenUsed/>
@@ -1761,9 +1900,9 @@
       <w:szCs w:val="18"/>
     </w:rPr>
   </w:style>
-  <w:style w:type="character" w:customStyle="1" w:styleId="SprechblasentextZeichen">
-    <w:name w:val="Sprechblasentext Zeichen"/>
-    <w:basedOn w:val="Absatzstandardschriftart"/>
+  <w:style w:type="character" w:customStyle="1" w:styleId="SprechblasentextZchn">
+    <w:name w:val="Sprechblasentext Zchn"/>
+    <w:basedOn w:val="Absatz-Standardschriftart"/>
     <w:link w:val="Sprechblasentext"/>
     <w:uiPriority w:val="99"/>
     <w:semiHidden/>
@@ -1788,7 +1927,7 @@
   <w:style w:type="paragraph" w:styleId="Kopfzeile">
     <w:name w:val="header"/>
     <w:basedOn w:val="Standard"/>
-    <w:link w:val="KopfzeileZeichen"/>
+    <w:link w:val="KopfzeileZchn"/>
     <w:uiPriority w:val="99"/>
     <w:unhideWhenUsed/>
     <w:rsid w:val="006E5062"/>
@@ -1799,9 +1938,9 @@
       </w:tabs>
     </w:pPr>
   </w:style>
-  <w:style w:type="character" w:customStyle="1" w:styleId="KopfzeileZeichen">
-    <w:name w:val="Kopfzeile Zeichen"/>
-    <w:basedOn w:val="Absatzstandardschriftart"/>
+  <w:style w:type="character" w:customStyle="1" w:styleId="KopfzeileZchn">
+    <w:name w:val="Kopfzeile Zchn"/>
+    <w:basedOn w:val="Absatz-Standardschriftart"/>
     <w:link w:val="Kopfzeile"/>
     <w:uiPriority w:val="99"/>
     <w:rsid w:val="006E5062"/>
@@ -1809,7 +1948,7 @@
   <w:style w:type="paragraph" w:styleId="Fuzeile">
     <w:name w:val="footer"/>
     <w:basedOn w:val="Standard"/>
-    <w:link w:val="FuzeileZeichen"/>
+    <w:link w:val="FuzeileZchn"/>
     <w:uiPriority w:val="99"/>
     <w:unhideWhenUsed/>
     <w:rsid w:val="006E5062"/>
@@ -1820,9 +1959,9 @@
       </w:tabs>
     </w:pPr>
   </w:style>
-  <w:style w:type="character" w:customStyle="1" w:styleId="FuzeileZeichen">
-    <w:name w:val="Fußzeile Zeichen"/>
-    <w:basedOn w:val="Absatzstandardschriftart"/>
+  <w:style w:type="character" w:customStyle="1" w:styleId="FuzeileZchn">
+    <w:name w:val="Fußzeile Zchn"/>
+    <w:basedOn w:val="Absatz-Standardschriftart"/>
     <w:link w:val="Fuzeile"/>
     <w:uiPriority w:val="99"/>
     <w:rsid w:val="006E5062"/>

</xml_diff>